<commit_message>
publish files for cv
</commit_message>
<xml_diff>
--- a/docs/assets/files/sajinacv.docx
+++ b/docs/assets/files/sajinacv.docx
@@ -6,7 +6,6 @@
       <w:pPr>
         <w:pStyle w:val="Heading1"/>
         <w:rPr>
-          <w:color w:val="0D0D0D" w:themeColor="text1" w:themeTint="F2"/>
           <w:sz w:val="24"/>
           <w:szCs w:val="24"/>
         </w:rPr>
@@ -14,7 +13,6 @@
       <w:sdt>
         <w:sdtPr>
           <w:rPr>
-            <w:color w:val="0D0D0D" w:themeColor="text1" w:themeTint="F2"/>
             <w:sz w:val="24"/>
             <w:szCs w:val="24"/>
           </w:rPr>
@@ -26,15 +24,10 @@
           <w:showingPlcHdr/>
           <w15:appearance w15:val="hidden"/>
         </w:sdtPr>
-        <w:sdtEndPr>
-          <w:rPr>
-            <w:color w:val="0D0D0D" w:themeColor="text1" w:themeTint="F2"/>
-          </w:rPr>
-        </w:sdtEndPr>
+        <w:sdtEndPr/>
         <w:sdtContent>
           <w:r>
             <w:rPr>
-              <w:color w:val="0D0D0D" w:themeColor="text1" w:themeTint="F2"/>
               <w:sz w:val="24"/>
               <w:szCs w:val="24"/>
             </w:rPr>
@@ -46,40 +39,21 @@
     <w:p>
       <w:pPr>
         <w:rPr>
-          <w:color w:val="0D0D0D" w:themeColor="text1" w:themeTint="F2"/>
-          <w:sz w:val="24"/>
-          <w:szCs w:val="24"/>
-        </w:rPr>
-      </w:pPr>
-      <w:r>
-        <w:rPr>
-          <w:color w:val="0D0D0D" w:themeColor="text1" w:themeTint="F2"/>
-          <w:sz w:val="24"/>
-          <w:szCs w:val="24"/>
-        </w:rPr>
-        <w:t xml:space="preserve">Hands-on experience in handling technical QA process, developing software testing procedures and implementation of test cycles. Familiar reading reviews and complaints from customer in order to completely sweep a piece and find every bug. </w:t>
-      </w:r>
-      <w:r>
-        <w:rPr>
-          <w:color w:val="0D0D0D" w:themeColor="text1" w:themeTint="F2"/>
-          <w:sz w:val="24"/>
-          <w:szCs w:val="24"/>
-        </w:rPr>
-        <w:t>Prioritizes analytical skills to perform duties as thoroughly and successfully as possible. One of my objectives is to further my expertise in the field of quality assurance engineering, and I am confident I can do this best if I will be a part of a compet</w:t>
-      </w:r>
-      <w:r>
-        <w:rPr>
-          <w:color w:val="0D0D0D" w:themeColor="text1" w:themeTint="F2"/>
-          <w:sz w:val="24"/>
-          <w:szCs w:val="24"/>
-        </w:rPr>
-        <w:t>ent and innovative environment.</w:t>
+          <w:sz w:val="24"/>
+          <w:szCs w:val="24"/>
+        </w:rPr>
+      </w:pPr>
+      <w:r>
+        <w:rPr>
+          <w:sz w:val="24"/>
+          <w:szCs w:val="24"/>
+        </w:rPr>
+        <w:t>Hands-on experience in handling technical QA process, developing software testing procedures and implementation of test cycles. Familiar reading reviews and complaints from customer in order to completely sweep a piece and find every bug. Prioritizes analytical skills to perform duties as thoroughly and successfully as possible. One of my objectives is to further my expertise in the field of quality assurance engineering, and I am confident I can do this best if I will be a part of a competent and innovative environment.</w:t>
       </w:r>
     </w:p>
     <w:sdt>
       <w:sdtPr>
         <w:rPr>
-          <w:color w:val="0D0D0D" w:themeColor="text1" w:themeTint="F2"/>
           <w:sz w:val="24"/>
           <w:szCs w:val="24"/>
         </w:rPr>
@@ -91,24 +65,18 @@
         <w:showingPlcHdr/>
         <w15:appearance w15:val="hidden"/>
       </w:sdtPr>
-      <w:sdtEndPr>
-        <w:rPr>
-          <w:color w:val="0D0D0D" w:themeColor="text1" w:themeTint="F2"/>
-        </w:rPr>
-      </w:sdtEndPr>
+      <w:sdtEndPr/>
       <w:sdtContent>
         <w:p>
           <w:pPr>
             <w:pStyle w:val="Heading1"/>
             <w:rPr>
-              <w:color w:val="0D0D0D" w:themeColor="text1" w:themeTint="F2"/>
               <w:sz w:val="24"/>
               <w:szCs w:val="24"/>
             </w:rPr>
           </w:pPr>
           <w:r>
             <w:rPr>
-              <w:color w:val="0D0D0D" w:themeColor="text1" w:themeTint="F2"/>
               <w:sz w:val="24"/>
               <w:szCs w:val="24"/>
             </w:rPr>
@@ -143,50 +111,16 @@
     <w:p>
       <w:pPr>
         <w:rPr>
-          <w:color w:val="0D0D0D" w:themeColor="text1" w:themeTint="F2"/>
-          <w:sz w:val="24"/>
-          <w:szCs w:val="24"/>
-        </w:rPr>
-      </w:pPr>
-      <w:r>
-        <w:rPr>
-          <w:color w:val="0D0D0D" w:themeColor="text1" w:themeTint="F2"/>
-          <w:sz w:val="24"/>
-          <w:szCs w:val="24"/>
-        </w:rPr>
-        <w:t xml:space="preserve">December </w:t>
-      </w:r>
-      <w:r>
-        <w:rPr>
-          <w:color w:val="0D0D0D" w:themeColor="text1" w:themeTint="F2"/>
-          <w:sz w:val="24"/>
-          <w:szCs w:val="24"/>
-        </w:rPr>
-        <w:t>201</w:t>
-      </w:r>
-      <w:r>
-        <w:rPr>
-          <w:color w:val="0D0D0D" w:themeColor="text1" w:themeTint="F2"/>
-          <w:sz w:val="24"/>
-          <w:szCs w:val="24"/>
-        </w:rPr>
-        <w:t>9</w:t>
-      </w:r>
-      <w:r>
-        <w:rPr>
-          <w:color w:val="0D0D0D" w:themeColor="text1" w:themeTint="F2"/>
-          <w:sz w:val="24"/>
-          <w:szCs w:val="24"/>
-        </w:rPr>
-        <w:t xml:space="preserve"> </w:t>
-      </w:r>
-      <w:r>
-        <w:rPr>
-          <w:color w:val="0D0D0D" w:themeColor="text1" w:themeTint="F2"/>
-          <w:sz w:val="24"/>
-          <w:szCs w:val="24"/>
-        </w:rPr>
-        <w:t>– Present</w:t>
+          <w:sz w:val="24"/>
+          <w:szCs w:val="24"/>
+        </w:rPr>
+      </w:pPr>
+      <w:r>
+        <w:rPr>
+          <w:sz w:val="24"/>
+          <w:szCs w:val="24"/>
+        </w:rPr>
+        <w:t>December 2019 – Present</w:t>
       </w:r>
     </w:p>
     <w:p>
@@ -194,21 +128,18 @@
         <w:pStyle w:val="ListParagraph"/>
         <w:numPr>
           <w:ilvl w:val="0"/>
-          <w:numId w:val="5"/>
+          <w:numId w:val="8"/>
         </w:numPr>
-        <w:rPr>
-          <w:color w:val="0D0D0D" w:themeColor="text1" w:themeTint="F2"/>
-          <w:sz w:val="24"/>
-          <w:szCs w:val="24"/>
-        </w:rPr>
-      </w:pPr>
-      <w:r>
-        <w:rPr>
-          <w:color w:val="0D0D0D" w:themeColor="text1" w:themeTint="F2"/>
-          <w:sz w:val="24"/>
-          <w:szCs w:val="24"/>
-        </w:rPr>
-        <w:t>Convert end-to-end user scenarios to test cases</w:t>
+        <w:spacing w:line="240" w:lineRule="auto"/>
+        <w:rPr>
+          <w:szCs w:val="24"/>
+        </w:rPr>
+      </w:pPr>
+      <w:r>
+        <w:rPr>
+          <w:szCs w:val="24"/>
+        </w:rPr>
+        <w:t>Review requirements, specifications and technical design documents to provide timely                                    and meaningful feedback</w:t>
       </w:r>
     </w:p>
     <w:p>
@@ -216,21 +147,18 @@
         <w:pStyle w:val="ListParagraph"/>
         <w:numPr>
           <w:ilvl w:val="0"/>
-          <w:numId w:val="5"/>
+          <w:numId w:val="8"/>
         </w:numPr>
-        <w:rPr>
-          <w:color w:val="0D0D0D" w:themeColor="text1" w:themeTint="F2"/>
-          <w:sz w:val="24"/>
-          <w:szCs w:val="24"/>
-        </w:rPr>
-      </w:pPr>
-      <w:r>
-        <w:rPr>
-          <w:color w:val="0D0D0D" w:themeColor="text1" w:themeTint="F2"/>
-          <w:sz w:val="24"/>
-          <w:szCs w:val="24"/>
-        </w:rPr>
-        <w:t>Create test automation scripts from test cases</w:t>
+        <w:spacing w:line="240" w:lineRule="auto"/>
+        <w:rPr>
+          <w:szCs w:val="24"/>
+        </w:rPr>
+      </w:pPr>
+      <w:r>
+        <w:rPr>
+          <w:szCs w:val="24"/>
+        </w:rPr>
+        <w:t>Estimate, prioritize, plan and coordinate testing activities</w:t>
       </w:r>
     </w:p>
     <w:p>
@@ -238,21 +166,18 @@
         <w:pStyle w:val="ListParagraph"/>
         <w:numPr>
           <w:ilvl w:val="0"/>
-          <w:numId w:val="5"/>
+          <w:numId w:val="8"/>
         </w:numPr>
-        <w:rPr>
-          <w:color w:val="0D0D0D" w:themeColor="text1" w:themeTint="F2"/>
-          <w:sz w:val="24"/>
-          <w:szCs w:val="24"/>
-        </w:rPr>
-      </w:pPr>
-      <w:r>
-        <w:rPr>
-          <w:color w:val="0D0D0D" w:themeColor="text1" w:themeTint="F2"/>
-          <w:sz w:val="24"/>
-          <w:szCs w:val="24"/>
-        </w:rPr>
-        <w:t>Ensure best practices are followed in our Automation test suites</w:t>
+        <w:spacing w:line="240" w:lineRule="auto"/>
+        <w:rPr>
+          <w:szCs w:val="24"/>
+        </w:rPr>
+      </w:pPr>
+      <w:r>
+        <w:rPr>
+          <w:szCs w:val="24"/>
+        </w:rPr>
+        <w:t>Design, develop and execute automation scripts using open source tools</w:t>
       </w:r>
     </w:p>
     <w:p>
@@ -260,21 +185,18 @@
         <w:pStyle w:val="ListParagraph"/>
         <w:numPr>
           <w:ilvl w:val="0"/>
-          <w:numId w:val="5"/>
+          <w:numId w:val="8"/>
         </w:numPr>
-        <w:rPr>
-          <w:color w:val="0D0D0D" w:themeColor="text1" w:themeTint="F2"/>
-          <w:sz w:val="24"/>
-          <w:szCs w:val="24"/>
-        </w:rPr>
-      </w:pPr>
-      <w:r>
-        <w:rPr>
-          <w:color w:val="0D0D0D" w:themeColor="text1" w:themeTint="F2"/>
-          <w:sz w:val="24"/>
-          <w:szCs w:val="24"/>
-        </w:rPr>
-        <w:t>Conduct Performance testing by creating testing plans and executing them</w:t>
+        <w:spacing w:line="240" w:lineRule="auto"/>
+        <w:rPr>
+          <w:szCs w:val="24"/>
+        </w:rPr>
+      </w:pPr>
+      <w:r>
+        <w:rPr>
+          <w:szCs w:val="24"/>
+        </w:rPr>
+        <w:t>Identify, record, document thoroughly and track bugs</w:t>
       </w:r>
     </w:p>
     <w:p>
@@ -282,21 +204,18 @@
         <w:pStyle w:val="ListParagraph"/>
         <w:numPr>
           <w:ilvl w:val="0"/>
-          <w:numId w:val="5"/>
+          <w:numId w:val="8"/>
         </w:numPr>
-        <w:rPr>
-          <w:color w:val="0D0D0D" w:themeColor="text1" w:themeTint="F2"/>
-          <w:sz w:val="24"/>
-          <w:szCs w:val="24"/>
-        </w:rPr>
-      </w:pPr>
-      <w:r>
-        <w:rPr>
-          <w:color w:val="0D0D0D" w:themeColor="text1" w:themeTint="F2"/>
-          <w:sz w:val="24"/>
-          <w:szCs w:val="24"/>
-        </w:rPr>
-        <w:t>Developing procedures for improving and standardizing QA methodology and processes</w:t>
+        <w:spacing w:line="240" w:lineRule="auto"/>
+        <w:rPr>
+          <w:szCs w:val="24"/>
+        </w:rPr>
+      </w:pPr>
+      <w:r>
+        <w:rPr>
+          <w:szCs w:val="24"/>
+        </w:rPr>
+        <w:t>Perform thorough regression testing when bugs are resolved</w:t>
       </w:r>
     </w:p>
     <w:p>
@@ -304,44 +223,126 @@
         <w:pStyle w:val="ListParagraph"/>
         <w:numPr>
           <w:ilvl w:val="0"/>
-          <w:numId w:val="5"/>
+          <w:numId w:val="8"/>
         </w:numPr>
-        <w:rPr>
-          <w:color w:val="0D0D0D" w:themeColor="text1" w:themeTint="F2"/>
-          <w:sz w:val="24"/>
-          <w:szCs w:val="24"/>
-        </w:rPr>
-      </w:pPr>
-      <w:r>
-        <w:rPr>
-          <w:color w:val="0D0D0D" w:themeColor="text1" w:themeTint="F2"/>
-          <w:sz w:val="24"/>
-          <w:szCs w:val="24"/>
-        </w:rPr>
-        <w:t>Providing directions in peer review to ensure that the product deliverables meet the deadlines</w:t>
-      </w:r>
-    </w:p>
-    <w:p>
-      <w:pPr>
-        <w:rPr>
-          <w:color w:val="0D0D0D" w:themeColor="text1" w:themeTint="F2"/>
-          <w:sz w:val="24"/>
-          <w:szCs w:val="24"/>
-        </w:rPr>
-      </w:pPr>
+        <w:spacing w:line="240" w:lineRule="auto"/>
+        <w:rPr>
+          <w:szCs w:val="24"/>
+        </w:rPr>
+      </w:pPr>
+      <w:r>
+        <w:rPr>
+          <w:szCs w:val="24"/>
+        </w:rPr>
+        <w:t>D</w:t>
+      </w:r>
+      <w:r>
+        <w:rPr>
+          <w:szCs w:val="24"/>
+        </w:rPr>
+        <w:t>evelop and apply testing processes for new and existing products to meet client                                    needs</w:t>
+      </w:r>
+    </w:p>
+    <w:p>
+      <w:pPr>
+        <w:pStyle w:val="ListParagraph"/>
+        <w:numPr>
+          <w:ilvl w:val="0"/>
+          <w:numId w:val="8"/>
+        </w:numPr>
+        <w:spacing w:line="240" w:lineRule="auto"/>
+        <w:rPr>
+          <w:szCs w:val="24"/>
+        </w:rPr>
+      </w:pPr>
+      <w:r>
+        <w:rPr>
+          <w:szCs w:val="24"/>
+        </w:rPr>
+        <w:t>Liaise with internal teams (e.g. developers and product managers) to identify system                                    requirements</w:t>
+      </w:r>
+    </w:p>
+    <w:p>
+      <w:pPr>
+        <w:pStyle w:val="ListParagraph"/>
+        <w:numPr>
+          <w:ilvl w:val="0"/>
+          <w:numId w:val="8"/>
+        </w:numPr>
+        <w:spacing w:line="240" w:lineRule="auto"/>
+        <w:rPr>
+          <w:szCs w:val="24"/>
+        </w:rPr>
+      </w:pPr>
+      <w:r>
+        <w:rPr>
+          <w:szCs w:val="24"/>
+        </w:rPr>
+        <w:t>Monitor debugging process results</w:t>
+      </w:r>
+    </w:p>
+    <w:p>
+      <w:pPr>
+        <w:pStyle w:val="ListParagraph"/>
+        <w:numPr>
+          <w:ilvl w:val="0"/>
+          <w:numId w:val="8"/>
+        </w:numPr>
+        <w:spacing w:line="240" w:lineRule="auto"/>
+        <w:rPr>
+          <w:szCs w:val="24"/>
+        </w:rPr>
+      </w:pPr>
+      <w:r>
+        <w:rPr>
+          <w:szCs w:val="24"/>
+        </w:rPr>
+        <w:t>Investigate the causes of non-conforming software and train users to implement                                    solutions</w:t>
+      </w:r>
+    </w:p>
+    <w:p>
+      <w:pPr>
+        <w:pStyle w:val="ListParagraph"/>
+        <w:numPr>
+          <w:ilvl w:val="0"/>
+          <w:numId w:val="8"/>
+        </w:numPr>
+        <w:spacing w:line="240" w:lineRule="auto"/>
+        <w:rPr>
+          <w:szCs w:val="24"/>
+        </w:rPr>
+      </w:pPr>
+      <w:r>
+        <w:rPr>
+          <w:szCs w:val="24"/>
+        </w:rPr>
+        <w:t>Track quality assurance metrics, like defect densities and open defect counts</w:t>
+      </w:r>
+    </w:p>
+    <w:p>
+      <w:pPr>
+        <w:pStyle w:val="ListParagraph"/>
+        <w:numPr>
+          <w:ilvl w:val="0"/>
+          <w:numId w:val="8"/>
+        </w:numPr>
+        <w:spacing w:line="240" w:lineRule="auto"/>
+        <w:rPr>
+          <w:szCs w:val="24"/>
+        </w:rPr>
+      </w:pPr>
+      <w:r>
+        <w:rPr>
+          <w:szCs w:val="24"/>
+        </w:rPr>
+        <w:t>Stay up-to-date with new testing tools and test strategies</w:t>
+      </w:r>
     </w:p>
     <w:p>
       <w:pPr>
         <w:pStyle w:val="Heading2"/>
-        <w:spacing w:line="240" w:lineRule="auto"/>
-        <w:rPr>
-          <w:szCs w:val="24"/>
-        </w:rPr>
-      </w:pPr>
-      <w:r>
-        <w:rPr>
-          <w:szCs w:val="24"/>
-        </w:rPr>
+      </w:pPr>
+      <w:r>
         <w:t>Quality Assurance</w:t>
       </w:r>
     </w:p>
@@ -378,14 +379,12 @@
     <w:p>
       <w:pPr>
         <w:rPr>
-          <w:color w:val="0D0D0D" w:themeColor="text1" w:themeTint="F2"/>
-          <w:sz w:val="24"/>
-          <w:szCs w:val="24"/>
-        </w:rPr>
-      </w:pPr>
-      <w:r>
-        <w:rPr>
-          <w:color w:val="0D0D0D" w:themeColor="text1" w:themeTint="F2"/>
+          <w:sz w:val="24"/>
+          <w:szCs w:val="24"/>
+        </w:rPr>
+      </w:pPr>
+      <w:r>
+        <w:rPr>
           <w:sz w:val="24"/>
           <w:szCs w:val="24"/>
         </w:rPr>
@@ -393,7 +392,6 @@
       </w:r>
       <w:r>
         <w:rPr>
-          <w:color w:val="0D0D0D" w:themeColor="text1" w:themeTint="F2"/>
           <w:sz w:val="24"/>
           <w:szCs w:val="24"/>
         </w:rPr>
@@ -407,14 +405,12 @@
           <w:numId w:val="1"/>
         </w:numPr>
         <w:rPr>
-          <w:color w:val="0D0D0D" w:themeColor="text1" w:themeTint="F2"/>
-          <w:sz w:val="24"/>
-          <w:szCs w:val="24"/>
-        </w:rPr>
-      </w:pPr>
-      <w:r>
-        <w:rPr>
-          <w:color w:val="0D0D0D" w:themeColor="text1" w:themeTint="F2"/>
+          <w:sz w:val="24"/>
+          <w:szCs w:val="24"/>
+        </w:rPr>
+      </w:pPr>
+      <w:r>
+        <w:rPr>
           <w:sz w:val="24"/>
           <w:szCs w:val="24"/>
         </w:rPr>
@@ -428,26 +424,17 @@
           <w:numId w:val="1"/>
         </w:numPr>
         <w:rPr>
-          <w:color w:val="0D0D0D" w:themeColor="text1" w:themeTint="F2"/>
-          <w:sz w:val="24"/>
-          <w:szCs w:val="24"/>
-        </w:rPr>
-      </w:pPr>
-      <w:r>
-        <w:rPr>
-          <w:color w:val="0D0D0D" w:themeColor="text1" w:themeTint="F2"/>
-          <w:sz w:val="24"/>
-          <w:szCs w:val="24"/>
-        </w:rPr>
-        <w:t>Designing test cases and strategies by gathering and revie</w:t>
-      </w:r>
-      <w:r>
-        <w:rPr>
-          <w:color w:val="0D0D0D" w:themeColor="text1" w:themeTint="F2"/>
-          <w:sz w:val="24"/>
-          <w:szCs w:val="24"/>
-        </w:rPr>
-        <w:t>wing business requirements</w:t>
+          <w:sz w:val="24"/>
+          <w:szCs w:val="24"/>
+        </w:rPr>
+      </w:pPr>
+      <w:r>
+        <w:rPr>
+          <w:sz w:val="24"/>
+          <w:szCs w:val="24"/>
+        </w:rPr>
+        <w:lastRenderedPageBreak/>
+        <w:t>Designing test cases and strategies by gathering and reviewing business requirements</w:t>
       </w:r>
     </w:p>
     <w:p>
@@ -457,14 +444,12 @@
           <w:numId w:val="1"/>
         </w:numPr>
         <w:rPr>
-          <w:color w:val="0D0D0D" w:themeColor="text1" w:themeTint="F2"/>
-          <w:sz w:val="24"/>
-          <w:szCs w:val="24"/>
-        </w:rPr>
-      </w:pPr>
-      <w:r>
-        <w:rPr>
-          <w:color w:val="0D0D0D" w:themeColor="text1" w:themeTint="F2"/>
+          <w:sz w:val="24"/>
+          <w:szCs w:val="24"/>
+        </w:rPr>
+      </w:pPr>
+      <w:r>
+        <w:rPr>
           <w:sz w:val="24"/>
           <w:szCs w:val="24"/>
         </w:rPr>
@@ -478,14 +463,12 @@
           <w:numId w:val="1"/>
         </w:numPr>
         <w:rPr>
-          <w:color w:val="0D0D0D" w:themeColor="text1" w:themeTint="F2"/>
-          <w:sz w:val="24"/>
-          <w:szCs w:val="24"/>
-        </w:rPr>
-      </w:pPr>
-      <w:r>
-        <w:rPr>
-          <w:color w:val="0D0D0D" w:themeColor="text1" w:themeTint="F2"/>
+          <w:sz w:val="24"/>
+          <w:szCs w:val="24"/>
+        </w:rPr>
+      </w:pPr>
+      <w:r>
+        <w:rPr>
           <w:sz w:val="24"/>
           <w:szCs w:val="24"/>
         </w:rPr>
@@ -499,27 +482,16 @@
           <w:numId w:val="1"/>
         </w:numPr>
         <w:rPr>
-          <w:color w:val="0D0D0D" w:themeColor="text1" w:themeTint="F2"/>
-          <w:sz w:val="24"/>
-          <w:szCs w:val="24"/>
-        </w:rPr>
-      </w:pPr>
-      <w:r>
-        <w:rPr>
-          <w:color w:val="0D0D0D" w:themeColor="text1" w:themeTint="F2"/>
-          <w:sz w:val="24"/>
-          <w:szCs w:val="24"/>
-        </w:rPr>
-        <w:lastRenderedPageBreak/>
-        <w:t>Developing procedures for improving and standardizing QA met</w:t>
-      </w:r>
-      <w:r>
-        <w:rPr>
-          <w:color w:val="0D0D0D" w:themeColor="text1" w:themeTint="F2"/>
-          <w:sz w:val="24"/>
-          <w:szCs w:val="24"/>
-        </w:rPr>
-        <w:t>hodology and processes</w:t>
+          <w:sz w:val="24"/>
+          <w:szCs w:val="24"/>
+        </w:rPr>
+      </w:pPr>
+      <w:r>
+        <w:rPr>
+          <w:sz w:val="24"/>
+          <w:szCs w:val="24"/>
+        </w:rPr>
+        <w:t>Developing procedures for improving and standardizing QA methodology and processes</w:t>
       </w:r>
     </w:p>
     <w:p>
@@ -529,14 +501,12 @@
           <w:numId w:val="1"/>
         </w:numPr>
         <w:rPr>
-          <w:color w:val="0D0D0D" w:themeColor="text1" w:themeTint="F2"/>
-          <w:sz w:val="24"/>
-          <w:szCs w:val="24"/>
-        </w:rPr>
-      </w:pPr>
-      <w:r>
-        <w:rPr>
-          <w:color w:val="0D0D0D" w:themeColor="text1" w:themeTint="F2"/>
+          <w:sz w:val="24"/>
+          <w:szCs w:val="24"/>
+        </w:rPr>
+      </w:pPr>
+      <w:r>
+        <w:rPr>
           <w:sz w:val="24"/>
           <w:szCs w:val="24"/>
         </w:rPr>
@@ -583,14 +553,12 @@
     <w:p>
       <w:pPr>
         <w:rPr>
-          <w:color w:val="0D0D0D" w:themeColor="text1" w:themeTint="F2"/>
-          <w:sz w:val="24"/>
-          <w:szCs w:val="24"/>
-        </w:rPr>
-      </w:pPr>
-      <w:r>
-        <w:rPr>
-          <w:color w:val="0D0D0D" w:themeColor="text1" w:themeTint="F2"/>
+          <w:sz w:val="24"/>
+          <w:szCs w:val="24"/>
+        </w:rPr>
+      </w:pPr>
+      <w:r>
+        <w:rPr>
           <w:sz w:val="24"/>
           <w:szCs w:val="24"/>
         </w:rPr>
@@ -604,26 +572,16 @@
           <w:numId w:val="2"/>
         </w:numPr>
         <w:rPr>
-          <w:color w:val="0D0D0D" w:themeColor="text1" w:themeTint="F2"/>
-          <w:sz w:val="24"/>
-          <w:szCs w:val="24"/>
-        </w:rPr>
-      </w:pPr>
-      <w:r>
-        <w:rPr>
-          <w:color w:val="0D0D0D" w:themeColor="text1" w:themeTint="F2"/>
-          <w:sz w:val="24"/>
-          <w:szCs w:val="24"/>
-        </w:rPr>
-        <w:t>Developed QA process by using test management tools and techniq</w:t>
-      </w:r>
-      <w:r>
-        <w:rPr>
-          <w:color w:val="0D0D0D" w:themeColor="text1" w:themeTint="F2"/>
-          <w:sz w:val="24"/>
-          <w:szCs w:val="24"/>
-        </w:rPr>
-        <w:t>ues</w:t>
+          <w:sz w:val="24"/>
+          <w:szCs w:val="24"/>
+        </w:rPr>
+      </w:pPr>
+      <w:r>
+        <w:rPr>
+          <w:sz w:val="24"/>
+          <w:szCs w:val="24"/>
+        </w:rPr>
+        <w:t>Developed QA process by using test management tools and techniques</w:t>
       </w:r>
     </w:p>
     <w:p>
@@ -633,14 +591,12 @@
           <w:numId w:val="2"/>
         </w:numPr>
         <w:rPr>
-          <w:color w:val="0D0D0D" w:themeColor="text1" w:themeTint="F2"/>
-          <w:sz w:val="24"/>
-          <w:szCs w:val="24"/>
-        </w:rPr>
-      </w:pPr>
-      <w:r>
-        <w:rPr>
-          <w:color w:val="0D0D0D" w:themeColor="text1" w:themeTint="F2"/>
+          <w:sz w:val="24"/>
+          <w:szCs w:val="24"/>
+        </w:rPr>
+      </w:pPr>
+      <w:r>
+        <w:rPr>
           <w:sz w:val="24"/>
           <w:szCs w:val="24"/>
         </w:rPr>
@@ -654,14 +610,12 @@
           <w:numId w:val="2"/>
         </w:numPr>
         <w:rPr>
-          <w:color w:val="0D0D0D" w:themeColor="text1" w:themeTint="F2"/>
-          <w:sz w:val="24"/>
-          <w:szCs w:val="24"/>
-        </w:rPr>
-      </w:pPr>
-      <w:r>
-        <w:rPr>
-          <w:color w:val="0D0D0D" w:themeColor="text1" w:themeTint="F2"/>
+          <w:sz w:val="24"/>
+          <w:szCs w:val="24"/>
+        </w:rPr>
+      </w:pPr>
+      <w:r>
+        <w:rPr>
           <w:sz w:val="24"/>
           <w:szCs w:val="24"/>
         </w:rPr>
@@ -675,14 +629,12 @@
           <w:numId w:val="2"/>
         </w:numPr>
         <w:rPr>
-          <w:color w:val="0D0D0D" w:themeColor="text1" w:themeTint="F2"/>
-          <w:sz w:val="24"/>
-          <w:szCs w:val="24"/>
-        </w:rPr>
-      </w:pPr>
-      <w:r>
-        <w:rPr>
-          <w:color w:val="0D0D0D" w:themeColor="text1" w:themeTint="F2"/>
+          <w:sz w:val="24"/>
+          <w:szCs w:val="24"/>
+        </w:rPr>
+      </w:pPr>
+      <w:r>
+        <w:rPr>
           <w:sz w:val="24"/>
           <w:szCs w:val="24"/>
         </w:rPr>
@@ -696,26 +648,16 @@
           <w:numId w:val="2"/>
         </w:numPr>
         <w:rPr>
-          <w:color w:val="0D0D0D" w:themeColor="text1" w:themeTint="F2"/>
-          <w:sz w:val="24"/>
-          <w:szCs w:val="24"/>
-        </w:rPr>
-      </w:pPr>
-      <w:r>
-        <w:rPr>
-          <w:color w:val="0D0D0D" w:themeColor="text1" w:themeTint="F2"/>
-          <w:sz w:val="24"/>
-          <w:szCs w:val="24"/>
-        </w:rPr>
-        <w:t>Performed first level</w:t>
-      </w:r>
-      <w:r>
-        <w:rPr>
-          <w:color w:val="0D0D0D" w:themeColor="text1" w:themeTint="F2"/>
-          <w:sz w:val="24"/>
-          <w:szCs w:val="24"/>
-        </w:rPr>
-        <w:t xml:space="preserve"> system testing by coordinating with QA team and business analyst</w:t>
+          <w:sz w:val="24"/>
+          <w:szCs w:val="24"/>
+        </w:rPr>
+      </w:pPr>
+      <w:r>
+        <w:rPr>
+          <w:sz w:val="24"/>
+          <w:szCs w:val="24"/>
+        </w:rPr>
+        <w:t>Performed first level system testing by coordinating with QA team and business analyst</w:t>
       </w:r>
     </w:p>
     <w:p>
@@ -725,14 +667,12 @@
           <w:numId w:val="2"/>
         </w:numPr>
         <w:rPr>
-          <w:color w:val="0D0D0D" w:themeColor="text1" w:themeTint="F2"/>
-          <w:sz w:val="24"/>
-          <w:szCs w:val="24"/>
-        </w:rPr>
-      </w:pPr>
-      <w:r>
-        <w:rPr>
-          <w:color w:val="0D0D0D" w:themeColor="text1" w:themeTint="F2"/>
+          <w:sz w:val="24"/>
+          <w:szCs w:val="24"/>
+        </w:rPr>
+      </w:pPr>
+      <w:r>
+        <w:rPr>
           <w:sz w:val="24"/>
           <w:szCs w:val="24"/>
         </w:rPr>
@@ -742,7 +682,6 @@
     <w:sdt>
       <w:sdtPr>
         <w:rPr>
-          <w:color w:val="0D0D0D" w:themeColor="text1" w:themeTint="F2"/>
           <w:sz w:val="24"/>
           <w:szCs w:val="24"/>
         </w:rPr>
@@ -754,24 +693,18 @@
         <w:showingPlcHdr/>
         <w15:appearance w15:val="hidden"/>
       </w:sdtPr>
-      <w:sdtEndPr>
-        <w:rPr>
-          <w:color w:val="0D0D0D" w:themeColor="text1" w:themeTint="F2"/>
-        </w:rPr>
-      </w:sdtEndPr>
+      <w:sdtEndPr/>
       <w:sdtContent>
         <w:p>
           <w:pPr>
             <w:pStyle w:val="Heading1"/>
             <w:rPr>
-              <w:color w:val="0D0D0D" w:themeColor="text1" w:themeTint="F2"/>
               <w:sz w:val="24"/>
               <w:szCs w:val="24"/>
             </w:rPr>
           </w:pPr>
           <w:r>
             <w:rPr>
-              <w:color w:val="0D0D0D" w:themeColor="text1" w:themeTint="F2"/>
               <w:sz w:val="24"/>
               <w:szCs w:val="24"/>
             </w:rPr>
@@ -805,14 +738,12 @@
     <w:p>
       <w:pPr>
         <w:rPr>
-          <w:color w:val="0D0D0D" w:themeColor="text1" w:themeTint="F2"/>
-          <w:sz w:val="24"/>
-          <w:szCs w:val="24"/>
-        </w:rPr>
-      </w:pPr>
-      <w:r>
-        <w:rPr>
-          <w:color w:val="0D0D0D" w:themeColor="text1" w:themeTint="F2"/>
+          <w:sz w:val="24"/>
+          <w:szCs w:val="24"/>
+        </w:rPr>
+      </w:pPr>
+      <w:r>
+        <w:rPr>
           <w:sz w:val="24"/>
           <w:szCs w:val="24"/>
         </w:rPr>
@@ -821,15 +752,6 @@
     </w:p>
     <w:p>
       <w:pPr>
-        <w:rPr>
-          <w:color w:val="0D0D0D" w:themeColor="text1" w:themeTint="F2"/>
-          <w:sz w:val="24"/>
-          <w:szCs w:val="24"/>
-        </w:rPr>
-      </w:pPr>
-    </w:p>
-    <w:p>
-      <w:pPr>
         <w:pStyle w:val="Heading2"/>
         <w:rPr>
           <w:szCs w:val="24"/>
@@ -839,13 +761,7 @@
         <w:rPr>
           <w:szCs w:val="24"/>
         </w:rPr>
-        <w:t>BCA, College of Information</w:t>
-      </w:r>
-      <w:r>
-        <w:rPr>
-          <w:szCs w:val="24"/>
-        </w:rPr>
-        <w:t xml:space="preserve"> Technology and Engineering, </w:t>
+        <w:t xml:space="preserve">BCA, College of Information Technology and Engineering, </w:t>
       </w:r>
       <w:proofErr w:type="spellStart"/>
       <w:r>
@@ -859,14 +775,12 @@
     <w:p>
       <w:pPr>
         <w:rPr>
-          <w:color w:val="0D0D0D" w:themeColor="text1" w:themeTint="F2"/>
-          <w:sz w:val="24"/>
-          <w:szCs w:val="24"/>
-        </w:rPr>
-      </w:pPr>
-      <w:r>
-        <w:rPr>
-          <w:color w:val="0D0D0D" w:themeColor="text1" w:themeTint="F2"/>
+          <w:sz w:val="24"/>
+          <w:szCs w:val="24"/>
+        </w:rPr>
+      </w:pPr>
+      <w:r>
+        <w:rPr>
           <w:sz w:val="24"/>
           <w:szCs w:val="24"/>
         </w:rPr>
@@ -875,15 +789,6 @@
     </w:p>
     <w:p>
       <w:pPr>
-        <w:rPr>
-          <w:color w:val="0D0D0D" w:themeColor="text1" w:themeTint="F2"/>
-          <w:sz w:val="24"/>
-          <w:szCs w:val="24"/>
-        </w:rPr>
-      </w:pPr>
-    </w:p>
-    <w:p>
-      <w:pPr>
         <w:pStyle w:val="Heading2"/>
         <w:rPr>
           <w:szCs w:val="24"/>
@@ -893,19 +798,7 @@
         <w:rPr>
           <w:szCs w:val="24"/>
         </w:rPr>
-        <w:t xml:space="preserve">+2, </w:t>
-      </w:r>
-      <w:r>
-        <w:rPr>
-          <w:szCs w:val="24"/>
-        </w:rPr>
-        <w:t>United Academy</w:t>
-      </w:r>
-      <w:r>
-        <w:rPr>
-          <w:szCs w:val="24"/>
-        </w:rPr>
-        <w:t xml:space="preserve">, </w:t>
+        <w:t xml:space="preserve">+2, United Academy, </w:t>
       </w:r>
       <w:proofErr w:type="spellStart"/>
       <w:r>
@@ -919,28 +812,17 @@
     <w:p>
       <w:pPr>
         <w:rPr>
-          <w:color w:val="0D0D0D" w:themeColor="text1" w:themeTint="F2"/>
-          <w:sz w:val="24"/>
-          <w:szCs w:val="24"/>
-        </w:rPr>
-      </w:pPr>
-      <w:r>
-        <w:rPr>
-          <w:color w:val="0D0D0D" w:themeColor="text1" w:themeTint="F2"/>
+          <w:sz w:val="24"/>
+          <w:szCs w:val="24"/>
+        </w:rPr>
+      </w:pPr>
+      <w:r>
+        <w:rPr>
           <w:sz w:val="24"/>
           <w:szCs w:val="24"/>
         </w:rPr>
         <w:t>2010-2012</w:t>
       </w:r>
-    </w:p>
-    <w:p>
-      <w:pPr>
-        <w:rPr>
-          <w:color w:val="0D0D0D" w:themeColor="text1" w:themeTint="F2"/>
-          <w:sz w:val="24"/>
-          <w:szCs w:val="24"/>
-        </w:rPr>
-      </w:pPr>
     </w:p>
     <w:p>
       <w:pPr>
@@ -961,7 +843,6 @@
       <w:pPr>
         <w:rPr>
           <w:rFonts w:ascii="Calibri Light" w:hAnsi="Calibri Light"/>
-          <w:color w:val="0D0D0D" w:themeColor="text1" w:themeTint="F2"/>
           <w:sz w:val="24"/>
           <w:szCs w:val="24"/>
         </w:rPr>
@@ -969,7 +850,6 @@
       <w:r>
         <w:rPr>
           <w:rFonts w:ascii="Calibri Light" w:hAnsi="Calibri Light"/>
-          <w:color w:val="0D0D0D" w:themeColor="text1" w:themeTint="F2"/>
           <w:sz w:val="24"/>
           <w:szCs w:val="24"/>
         </w:rPr>
@@ -980,14 +860,12 @@
       <w:pPr>
         <w:pStyle w:val="Heading1"/>
         <w:rPr>
-          <w:color w:val="0D0D0D" w:themeColor="text1" w:themeTint="F2"/>
-          <w:sz w:val="24"/>
-          <w:szCs w:val="24"/>
-        </w:rPr>
-      </w:pPr>
-      <w:r>
-        <w:rPr>
-          <w:color w:val="0D0D0D" w:themeColor="text1" w:themeTint="F2"/>
+          <w:sz w:val="24"/>
+          <w:szCs w:val="24"/>
+        </w:rPr>
+      </w:pPr>
+      <w:r>
+        <w:rPr>
           <w:sz w:val="24"/>
           <w:szCs w:val="24"/>
         </w:rPr>
@@ -1012,14 +890,12 @@
       <w:pPr>
         <w:ind w:left="360"/>
         <w:rPr>
-          <w:color w:val="0D0D0D" w:themeColor="text1" w:themeTint="F2"/>
-          <w:sz w:val="24"/>
-          <w:szCs w:val="24"/>
-        </w:rPr>
-      </w:pPr>
-      <w:r>
-        <w:rPr>
-          <w:color w:val="0D0D0D" w:themeColor="text1" w:themeTint="F2"/>
+          <w:sz w:val="24"/>
+          <w:szCs w:val="24"/>
+        </w:rPr>
+      </w:pPr>
+      <w:r>
+        <w:rPr>
           <w:sz w:val="24"/>
           <w:szCs w:val="24"/>
           <w:u w:val="single"/>
@@ -1028,7 +904,6 @@
       </w:r>
       <w:r>
         <w:rPr>
-          <w:color w:val="0D0D0D" w:themeColor="text1" w:themeTint="F2"/>
           <w:sz w:val="24"/>
           <w:szCs w:val="24"/>
         </w:rPr>
@@ -1037,7 +912,6 @@
       <w:proofErr w:type="spellStart"/>
       <w:r>
         <w:rPr>
-          <w:color w:val="0D0D0D" w:themeColor="text1" w:themeTint="F2"/>
           <w:sz w:val="24"/>
           <w:szCs w:val="24"/>
         </w:rPr>
@@ -1046,7 +920,6 @@
       <w:proofErr w:type="spellEnd"/>
       <w:r>
         <w:rPr>
-          <w:color w:val="0D0D0D" w:themeColor="text1" w:themeTint="F2"/>
           <w:sz w:val="24"/>
           <w:szCs w:val="24"/>
         </w:rPr>
@@ -1055,7 +928,6 @@
       <w:proofErr w:type="spellStart"/>
       <w:r>
         <w:rPr>
-          <w:color w:val="0D0D0D" w:themeColor="text1" w:themeTint="F2"/>
           <w:sz w:val="24"/>
           <w:szCs w:val="24"/>
         </w:rPr>
@@ -1064,7 +936,6 @@
       <w:proofErr w:type="spellEnd"/>
       <w:r>
         <w:rPr>
-          <w:color w:val="0D0D0D" w:themeColor="text1" w:themeTint="F2"/>
           <w:sz w:val="24"/>
           <w:szCs w:val="24"/>
         </w:rPr>
@@ -1075,14 +946,12 @@
       <w:pPr>
         <w:ind w:left="360"/>
         <w:rPr>
-          <w:color w:val="0D0D0D" w:themeColor="text1" w:themeTint="F2"/>
-          <w:sz w:val="24"/>
-          <w:szCs w:val="24"/>
-        </w:rPr>
-      </w:pPr>
-      <w:r>
-        <w:rPr>
-          <w:color w:val="0D0D0D" w:themeColor="text1" w:themeTint="F2"/>
+          <w:sz w:val="24"/>
+          <w:szCs w:val="24"/>
+        </w:rPr>
+      </w:pPr>
+      <w:r>
+        <w:rPr>
           <w:sz w:val="24"/>
           <w:szCs w:val="24"/>
           <w:u w:val="single"/>
@@ -1091,159 +960,118 @@
       </w:r>
       <w:r>
         <w:rPr>
-          <w:color w:val="0D0D0D" w:themeColor="text1" w:themeTint="F2"/>
+          <w:sz w:val="24"/>
+          <w:szCs w:val="24"/>
+        </w:rPr>
+        <w:t>: C#</w:t>
+      </w:r>
+    </w:p>
+    <w:p>
+      <w:pPr>
+        <w:ind w:left="360"/>
+        <w:rPr>
+          <w:sz w:val="24"/>
+          <w:szCs w:val="24"/>
+        </w:rPr>
+      </w:pPr>
+      <w:r>
+        <w:rPr>
+          <w:sz w:val="24"/>
+          <w:szCs w:val="24"/>
+          <w:u w:val="single"/>
+        </w:rPr>
+        <w:t>IDE:</w:t>
+      </w:r>
+      <w:r>
+        <w:rPr>
+          <w:sz w:val="24"/>
+          <w:szCs w:val="24"/>
+        </w:rPr>
+        <w:t xml:space="preserve"> Visual Studio</w:t>
+      </w:r>
+    </w:p>
+    <w:p>
+      <w:pPr>
+        <w:ind w:left="360"/>
+        <w:rPr>
+          <w:sz w:val="24"/>
+          <w:szCs w:val="24"/>
+        </w:rPr>
+      </w:pPr>
+      <w:r>
+        <w:rPr>
+          <w:sz w:val="24"/>
+          <w:szCs w:val="24"/>
+          <w:u w:val="single"/>
+        </w:rPr>
+        <w:t>Database Tools</w:t>
+      </w:r>
+      <w:r>
+        <w:rPr>
+          <w:sz w:val="24"/>
+          <w:szCs w:val="24"/>
+        </w:rPr>
+        <w:t>: SQL Server 2017, SQL Compare</w:t>
+      </w:r>
+    </w:p>
+    <w:p>
+      <w:pPr>
+        <w:ind w:left="360"/>
+        <w:rPr>
+          <w:sz w:val="24"/>
+          <w:szCs w:val="24"/>
+        </w:rPr>
+      </w:pPr>
+      <w:r>
+        <w:rPr>
+          <w:sz w:val="24"/>
+          <w:szCs w:val="24"/>
+          <w:u w:val="single"/>
+        </w:rPr>
+        <w:t>Web Application Development</w:t>
+      </w:r>
+      <w:r>
+        <w:rPr>
           <w:sz w:val="24"/>
           <w:szCs w:val="24"/>
         </w:rPr>
         <w:t xml:space="preserve">: </w:t>
       </w:r>
-      <w:r>
-        <w:rPr>
-          <w:color w:val="0D0D0D" w:themeColor="text1" w:themeTint="F2"/>
-          <w:sz w:val="24"/>
-          <w:szCs w:val="24"/>
-        </w:rPr>
-        <w:t>C#</w:t>
+      <w:proofErr w:type="spellStart"/>
+      <w:r>
+        <w:rPr>
+          <w:sz w:val="24"/>
+          <w:szCs w:val="24"/>
+        </w:rPr>
+        <w:t>Aptana</w:t>
+      </w:r>
+      <w:proofErr w:type="spellEnd"/>
+      <w:r>
+        <w:rPr>
+          <w:sz w:val="24"/>
+          <w:szCs w:val="24"/>
+        </w:rPr>
+        <w:t xml:space="preserve"> studio, Dreamweaver , HTML, CSS</w:t>
       </w:r>
     </w:p>
     <w:p>
       <w:pPr>
         <w:ind w:left="360"/>
         <w:rPr>
-          <w:color w:val="0D0D0D" w:themeColor="text1" w:themeTint="F2"/>
-          <w:sz w:val="24"/>
-          <w:szCs w:val="24"/>
-        </w:rPr>
-      </w:pPr>
-      <w:r>
-        <w:rPr>
-          <w:color w:val="0D0D0D" w:themeColor="text1" w:themeTint="F2"/>
+          <w:sz w:val="24"/>
+          <w:szCs w:val="24"/>
+        </w:rPr>
+      </w:pPr>
+      <w:r>
+        <w:rPr>
           <w:sz w:val="24"/>
           <w:szCs w:val="24"/>
           <w:u w:val="single"/>
         </w:rPr>
-        <w:t>IDE:</w:t>
-      </w:r>
-      <w:r>
-        <w:rPr>
-          <w:color w:val="0D0D0D" w:themeColor="text1" w:themeTint="F2"/>
-          <w:sz w:val="24"/>
-          <w:szCs w:val="24"/>
-        </w:rPr>
-        <w:t xml:space="preserve"> Visual Studio</w:t>
-      </w:r>
-    </w:p>
-    <w:p>
-      <w:pPr>
-        <w:ind w:left="360"/>
-        <w:rPr>
-          <w:color w:val="0D0D0D" w:themeColor="text1" w:themeTint="F2"/>
-          <w:sz w:val="24"/>
-          <w:szCs w:val="24"/>
-        </w:rPr>
-      </w:pPr>
-      <w:r>
-        <w:rPr>
-          <w:color w:val="0D0D0D" w:themeColor="text1" w:themeTint="F2"/>
-          <w:sz w:val="24"/>
-          <w:szCs w:val="24"/>
-          <w:u w:val="single"/>
-        </w:rPr>
-        <w:t>Database Tools</w:t>
-      </w:r>
-      <w:r>
-        <w:rPr>
-          <w:color w:val="0D0D0D" w:themeColor="text1" w:themeTint="F2"/>
-          <w:sz w:val="24"/>
-          <w:szCs w:val="24"/>
-        </w:rPr>
-        <w:t>: SQL Server 2017, SQL Compare</w:t>
-      </w:r>
-    </w:p>
-    <w:p>
-      <w:pPr>
-        <w:ind w:left="360"/>
-        <w:rPr>
-          <w:color w:val="0D0D0D" w:themeColor="text1" w:themeTint="F2"/>
-          <w:sz w:val="24"/>
-          <w:szCs w:val="24"/>
-        </w:rPr>
-      </w:pPr>
-      <w:r>
-        <w:rPr>
-          <w:color w:val="0D0D0D" w:themeColor="text1" w:themeTint="F2"/>
-          <w:sz w:val="24"/>
-          <w:szCs w:val="24"/>
-          <w:u w:val="single"/>
-        </w:rPr>
-        <w:t>Web Application Development</w:t>
-      </w:r>
-      <w:r>
-        <w:rPr>
-          <w:color w:val="0D0D0D" w:themeColor="text1" w:themeTint="F2"/>
-          <w:sz w:val="24"/>
-          <w:szCs w:val="24"/>
-        </w:rPr>
-        <w:t xml:space="preserve">: </w:t>
-      </w:r>
-      <w:proofErr w:type="spellStart"/>
-      <w:r>
-        <w:rPr>
-          <w:color w:val="0D0D0D" w:themeColor="text1" w:themeTint="F2"/>
-          <w:sz w:val="24"/>
-          <w:szCs w:val="24"/>
-        </w:rPr>
-        <w:t>Aptana</w:t>
-      </w:r>
-      <w:proofErr w:type="spellEnd"/>
-      <w:r>
-        <w:rPr>
-          <w:color w:val="0D0D0D" w:themeColor="text1" w:themeTint="F2"/>
-          <w:sz w:val="24"/>
-          <w:szCs w:val="24"/>
-        </w:rPr>
-        <w:t xml:space="preserve"> studio, </w:t>
-      </w:r>
-      <w:proofErr w:type="gramStart"/>
-      <w:r>
-        <w:rPr>
-          <w:color w:val="0D0D0D" w:themeColor="text1" w:themeTint="F2"/>
-          <w:sz w:val="24"/>
-          <w:szCs w:val="24"/>
-        </w:rPr>
-        <w:t>Dreamweaver ,</w:t>
-      </w:r>
-      <w:proofErr w:type="gramEnd"/>
-      <w:r>
-        <w:rPr>
-          <w:color w:val="0D0D0D" w:themeColor="text1" w:themeTint="F2"/>
-          <w:sz w:val="24"/>
-          <w:szCs w:val="24"/>
-        </w:rPr>
-        <w:t xml:space="preserve"> HTML, CSS</w:t>
-      </w:r>
-    </w:p>
-    <w:p>
-      <w:pPr>
-        <w:ind w:left="360"/>
-        <w:rPr>
-          <w:color w:val="0D0D0D" w:themeColor="text1" w:themeTint="F2"/>
-          <w:sz w:val="24"/>
-          <w:szCs w:val="24"/>
-        </w:rPr>
-      </w:pPr>
-      <w:r>
-        <w:rPr>
-          <w:color w:val="0D0D0D" w:themeColor="text1" w:themeTint="F2"/>
-          <w:sz w:val="24"/>
-          <w:szCs w:val="24"/>
-          <w:u w:val="single"/>
-        </w:rPr>
         <w:t>Other tools</w:t>
       </w:r>
       <w:r>
         <w:rPr>
-          <w:color w:val="0D0D0D" w:themeColor="text1" w:themeTint="F2"/>
           <w:sz w:val="24"/>
           <w:szCs w:val="24"/>
         </w:rPr>
@@ -1257,26 +1085,16 @@
           <w:numId w:val="3"/>
         </w:numPr>
         <w:rPr>
-          <w:color w:val="0D0D0D" w:themeColor="text1" w:themeTint="F2"/>
-          <w:sz w:val="24"/>
-          <w:szCs w:val="24"/>
-        </w:rPr>
-      </w:pPr>
-      <w:r>
-        <w:rPr>
-          <w:color w:val="0D0D0D" w:themeColor="text1" w:themeTint="F2"/>
-          <w:sz w:val="24"/>
-          <w:szCs w:val="24"/>
-        </w:rPr>
-        <w:t xml:space="preserve">In-depth knowledge of QA testing procedures, testing cycles, and quality </w:t>
-      </w:r>
-      <w:r>
-        <w:rPr>
-          <w:color w:val="0D0D0D" w:themeColor="text1" w:themeTint="F2"/>
-          <w:sz w:val="24"/>
-          <w:szCs w:val="24"/>
-        </w:rPr>
-        <w:t>assurance testing</w:t>
+          <w:sz w:val="24"/>
+          <w:szCs w:val="24"/>
+        </w:rPr>
+      </w:pPr>
+      <w:r>
+        <w:rPr>
+          <w:sz w:val="24"/>
+          <w:szCs w:val="24"/>
+        </w:rPr>
+        <w:t>In-depth knowledge of QA testing procedures, testing cycles, and quality assurance testing</w:t>
       </w:r>
     </w:p>
     <w:p>
@@ -1286,14 +1104,12 @@
           <w:numId w:val="3"/>
         </w:numPr>
         <w:rPr>
-          <w:color w:val="0D0D0D" w:themeColor="text1" w:themeTint="F2"/>
-          <w:sz w:val="24"/>
-          <w:szCs w:val="24"/>
-        </w:rPr>
-      </w:pPr>
-      <w:r>
-        <w:rPr>
-          <w:color w:val="0D0D0D" w:themeColor="text1" w:themeTint="F2"/>
+          <w:sz w:val="24"/>
+          <w:szCs w:val="24"/>
+        </w:rPr>
+      </w:pPr>
+      <w:r>
+        <w:rPr>
           <w:sz w:val="24"/>
           <w:szCs w:val="24"/>
         </w:rPr>
@@ -1307,26 +1123,16 @@
           <w:numId w:val="3"/>
         </w:numPr>
         <w:rPr>
-          <w:color w:val="0D0D0D" w:themeColor="text1" w:themeTint="F2"/>
-          <w:sz w:val="24"/>
-          <w:szCs w:val="24"/>
-        </w:rPr>
-      </w:pPr>
-      <w:r>
-        <w:rPr>
-          <w:color w:val="0D0D0D" w:themeColor="text1" w:themeTint="F2"/>
-          <w:sz w:val="24"/>
-          <w:szCs w:val="24"/>
-        </w:rPr>
-        <w:t>Extensive knowledge of application development methodologies, quality assurance planning, and development techn</w:t>
-      </w:r>
-      <w:r>
-        <w:rPr>
-          <w:color w:val="0D0D0D" w:themeColor="text1" w:themeTint="F2"/>
-          <w:sz w:val="24"/>
-          <w:szCs w:val="24"/>
-        </w:rPr>
-        <w:t>iques</w:t>
+          <w:sz w:val="24"/>
+          <w:szCs w:val="24"/>
+        </w:rPr>
+      </w:pPr>
+      <w:r>
+        <w:rPr>
+          <w:sz w:val="24"/>
+          <w:szCs w:val="24"/>
+        </w:rPr>
+        <w:t>Extensive knowledge of application development methodologies, quality assurance planning, and development techniques</w:t>
       </w:r>
     </w:p>
     <w:p>
@@ -1336,14 +1142,12 @@
           <w:numId w:val="3"/>
         </w:numPr>
         <w:rPr>
-          <w:color w:val="0D0D0D" w:themeColor="text1" w:themeTint="F2"/>
-          <w:sz w:val="24"/>
-          <w:szCs w:val="24"/>
-        </w:rPr>
-      </w:pPr>
-      <w:r>
-        <w:rPr>
-          <w:color w:val="0D0D0D" w:themeColor="text1" w:themeTint="F2"/>
+          <w:sz w:val="24"/>
+          <w:szCs w:val="24"/>
+        </w:rPr>
+      </w:pPr>
+      <w:r>
+        <w:rPr>
           <w:sz w:val="24"/>
           <w:szCs w:val="24"/>
         </w:rPr>
@@ -1357,14 +1161,12 @@
           <w:numId w:val="3"/>
         </w:numPr>
         <w:rPr>
-          <w:color w:val="0D0D0D" w:themeColor="text1" w:themeTint="F2"/>
-          <w:sz w:val="24"/>
-          <w:szCs w:val="24"/>
-        </w:rPr>
-      </w:pPr>
-      <w:r>
-        <w:rPr>
-          <w:color w:val="0D0D0D" w:themeColor="text1" w:themeTint="F2"/>
+          <w:sz w:val="24"/>
+          <w:szCs w:val="24"/>
+        </w:rPr>
+      </w:pPr>
+      <w:r>
+        <w:rPr>
           <w:sz w:val="24"/>
           <w:szCs w:val="24"/>
         </w:rPr>
@@ -1378,40 +1180,28 @@
           <w:numId w:val="3"/>
         </w:numPr>
         <w:rPr>
-          <w:color w:val="0D0D0D" w:themeColor="text1" w:themeTint="F2"/>
-          <w:sz w:val="24"/>
-          <w:szCs w:val="24"/>
-        </w:rPr>
-      </w:pPr>
-      <w:r>
-        <w:rPr>
-          <w:color w:val="0D0D0D" w:themeColor="text1" w:themeTint="F2"/>
-          <w:sz w:val="24"/>
-          <w:szCs w:val="24"/>
-        </w:rPr>
-        <w:t>Attention to detail with excellent technical and trou</w:t>
-      </w:r>
-      <w:r>
-        <w:rPr>
-          <w:color w:val="0D0D0D" w:themeColor="text1" w:themeTint="F2"/>
-          <w:sz w:val="24"/>
-          <w:szCs w:val="24"/>
-        </w:rPr>
-        <w:t>bleshooting skills</w:t>
+          <w:sz w:val="24"/>
+          <w:szCs w:val="24"/>
+        </w:rPr>
+      </w:pPr>
+      <w:r>
+        <w:rPr>
+          <w:sz w:val="24"/>
+          <w:szCs w:val="24"/>
+        </w:rPr>
+        <w:t>Attention to detail with excellent technical and troubleshooting skills</w:t>
       </w:r>
     </w:p>
     <w:p>
       <w:pPr>
         <w:pStyle w:val="Heading1"/>
         <w:rPr>
-          <w:color w:val="0D0D0D" w:themeColor="text1" w:themeTint="F2"/>
-          <w:sz w:val="24"/>
-          <w:szCs w:val="24"/>
-        </w:rPr>
-      </w:pPr>
-      <w:r>
-        <w:rPr>
-          <w:color w:val="0D0D0D" w:themeColor="text1" w:themeTint="F2"/>
+          <w:sz w:val="24"/>
+          <w:szCs w:val="24"/>
+        </w:rPr>
+      </w:pPr>
+      <w:r>
+        <w:rPr>
           <w:sz w:val="24"/>
           <w:szCs w:val="24"/>
         </w:rPr>
@@ -1428,7 +1218,6 @@
         <w:spacing w:line="240" w:lineRule="auto"/>
         <w:rPr>
           <w:rFonts w:ascii="Calibri Light" w:hAnsi="Calibri Light"/>
-          <w:color w:val="0D0D0D" w:themeColor="text1" w:themeTint="F2"/>
           <w:sz w:val="24"/>
           <w:szCs w:val="24"/>
         </w:rPr>
@@ -1436,7 +1225,6 @@
       <w:r>
         <w:rPr>
           <w:rFonts w:ascii="Calibri Light" w:hAnsi="Calibri Light"/>
-          <w:color w:val="0D0D0D" w:themeColor="text1" w:themeTint="F2"/>
           <w:sz w:val="24"/>
           <w:szCs w:val="24"/>
         </w:rPr>
@@ -1446,7 +1234,6 @@
       <w:r>
         <w:rPr>
           <w:rFonts w:ascii="Calibri Light" w:hAnsi="Calibri Light"/>
-          <w:color w:val="0D0D0D" w:themeColor="text1" w:themeTint="F2"/>
           <w:sz w:val="24"/>
           <w:szCs w:val="24"/>
         </w:rPr>
@@ -1456,7 +1243,6 @@
       <w:r>
         <w:rPr>
           <w:rFonts w:ascii="Calibri Light" w:hAnsi="Calibri Light"/>
-          <w:color w:val="0D0D0D" w:themeColor="text1" w:themeTint="F2"/>
           <w:sz w:val="24"/>
           <w:szCs w:val="24"/>
         </w:rPr>
@@ -1473,7 +1259,6 @@
         <w:spacing w:line="240" w:lineRule="auto"/>
         <w:rPr>
           <w:rFonts w:ascii="Calibri Light" w:hAnsi="Calibri Light"/>
-          <w:color w:val="0D0D0D" w:themeColor="text1" w:themeTint="F2"/>
           <w:sz w:val="24"/>
           <w:szCs w:val="24"/>
         </w:rPr>
@@ -1481,7 +1266,6 @@
       <w:r>
         <w:rPr>
           <w:rFonts w:ascii="Calibri Light" w:hAnsi="Calibri Light"/>
-          <w:color w:val="0D0D0D" w:themeColor="text1" w:themeTint="F2"/>
           <w:sz w:val="24"/>
           <w:szCs w:val="24"/>
         </w:rPr>
@@ -1498,7 +1282,6 @@
         <w:spacing w:line="240" w:lineRule="auto"/>
         <w:rPr>
           <w:rFonts w:ascii="Calibri Light" w:hAnsi="Calibri Light"/>
-          <w:color w:val="0D0D0D" w:themeColor="text1" w:themeTint="F2"/>
           <w:sz w:val="24"/>
           <w:szCs w:val="24"/>
         </w:rPr>
@@ -1506,7 +1289,6 @@
       <w:r>
         <w:rPr>
           <w:rFonts w:ascii="Calibri Light" w:hAnsi="Calibri Light"/>
-          <w:color w:val="0D0D0D" w:themeColor="text1" w:themeTint="F2"/>
           <w:sz w:val="24"/>
           <w:szCs w:val="24"/>
         </w:rPr>
@@ -1516,7 +1298,6 @@
       <w:r>
         <w:rPr>
           <w:rFonts w:ascii="Calibri Light" w:hAnsi="Calibri Light"/>
-          <w:color w:val="0D0D0D" w:themeColor="text1" w:themeTint="F2"/>
           <w:sz w:val="24"/>
           <w:szCs w:val="24"/>
         </w:rPr>
@@ -1526,20 +1307,10 @@
       <w:r>
         <w:rPr>
           <w:rFonts w:ascii="Calibri Light" w:hAnsi="Calibri Light"/>
-          <w:color w:val="0D0D0D" w:themeColor="text1" w:themeTint="F2"/>
-          <w:sz w:val="24"/>
-          <w:szCs w:val="24"/>
-        </w:rPr>
-        <w:t xml:space="preserve"> Acad</w:t>
-      </w:r>
-      <w:r>
-        <w:rPr>
-          <w:rFonts w:ascii="Calibri Light" w:hAnsi="Calibri Light"/>
-          <w:color w:val="0D0D0D" w:themeColor="text1" w:themeTint="F2"/>
-          <w:sz w:val="24"/>
-          <w:szCs w:val="24"/>
-        </w:rPr>
-        <w:t>emy.</w:t>
+          <w:sz w:val="24"/>
+          <w:szCs w:val="24"/>
+        </w:rPr>
+        <w:t xml:space="preserve"> Academy.</w:t>
       </w:r>
     </w:p>
     <w:p>
@@ -1552,7 +1323,6 @@
         <w:spacing w:line="240" w:lineRule="auto"/>
         <w:rPr>
           <w:rFonts w:ascii="Calibri Light" w:hAnsi="Calibri Light"/>
-          <w:color w:val="0D0D0D" w:themeColor="text1" w:themeTint="F2"/>
           <w:sz w:val="24"/>
           <w:szCs w:val="24"/>
         </w:rPr>
@@ -1560,31 +1330,10 @@
       <w:r>
         <w:rPr>
           <w:rFonts w:ascii="Calibri Light" w:hAnsi="Calibri Light"/>
-          <w:color w:val="0D0D0D" w:themeColor="text1" w:themeTint="F2"/>
-          <w:sz w:val="24"/>
-          <w:szCs w:val="24"/>
-        </w:rPr>
-        <w:t xml:space="preserve">Awarded with the title of “Ms. CITE” IN College of Information Technology </w:t>
-      </w:r>
-      <w:proofErr w:type="gramStart"/>
-      <w:r>
-        <w:rPr>
-          <w:rFonts w:ascii="Calibri Light" w:hAnsi="Calibri Light"/>
-          <w:color w:val="0D0D0D" w:themeColor="text1" w:themeTint="F2"/>
-          <w:sz w:val="24"/>
-          <w:szCs w:val="24"/>
-        </w:rPr>
-        <w:t>And</w:t>
-      </w:r>
-      <w:proofErr w:type="gramEnd"/>
-      <w:r>
-        <w:rPr>
-          <w:rFonts w:ascii="Calibri Light" w:hAnsi="Calibri Light"/>
-          <w:color w:val="0D0D0D" w:themeColor="text1" w:themeTint="F2"/>
-          <w:sz w:val="24"/>
-          <w:szCs w:val="24"/>
-        </w:rPr>
-        <w:t xml:space="preserve"> Engineering</w:t>
+          <w:sz w:val="24"/>
+          <w:szCs w:val="24"/>
+        </w:rPr>
+        <w:t>Awarded with the title of “Ms. CITE” IN College of Information Technology And Engineering</w:t>
       </w:r>
     </w:p>
     <w:p>
@@ -1595,7 +1344,6 @@
           <w:numId w:val="4"/>
         </w:numPr>
         <w:rPr>
-          <w:color w:val="0D0D0D" w:themeColor="text1" w:themeTint="F2"/>
           <w:sz w:val="24"/>
           <w:szCs w:val="24"/>
         </w:rPr>
@@ -1603,7 +1351,6 @@
       <w:r>
         <w:rPr>
           <w:rFonts w:ascii="Calibri Light" w:hAnsi="Calibri Light"/>
-          <w:color w:val="0D0D0D" w:themeColor="text1" w:themeTint="F2"/>
           <w:sz w:val="24"/>
           <w:szCs w:val="24"/>
         </w:rPr>
@@ -1613,7 +1360,6 @@
       <w:r>
         <w:rPr>
           <w:rFonts w:ascii="Calibri Light" w:hAnsi="Calibri Light"/>
-          <w:color w:val="0D0D0D" w:themeColor="text1" w:themeTint="F2"/>
           <w:sz w:val="24"/>
           <w:szCs w:val="24"/>
         </w:rPr>
@@ -1623,7 +1369,6 @@
       <w:r>
         <w:rPr>
           <w:rFonts w:ascii="Calibri Light" w:hAnsi="Calibri Light"/>
-          <w:color w:val="0D0D0D" w:themeColor="text1" w:themeTint="F2"/>
           <w:sz w:val="24"/>
           <w:szCs w:val="24"/>
         </w:rPr>
@@ -1649,14 +1394,8 @@
     <w:p>
       <w:pPr>
         <w:spacing w:after="0" w:line="240" w:lineRule="auto"/>
-        <w:rPr>
-          <w:color w:val="0D0D0D" w:themeColor="text1" w:themeTint="F2"/>
-        </w:rPr>
-      </w:pPr>
-      <w:r>
-        <w:rPr>
-          <w:color w:val="0D0D0D" w:themeColor="text1" w:themeTint="F2"/>
-        </w:rPr>
+      </w:pPr>
+      <w:r>
         <w:separator/>
       </w:r>
     </w:p>
@@ -1665,14 +1404,8 @@
     <w:p>
       <w:pPr>
         <w:spacing w:after="0" w:line="240" w:lineRule="auto"/>
-        <w:rPr>
-          <w:color w:val="0D0D0D" w:themeColor="text1" w:themeTint="F2"/>
-        </w:rPr>
-      </w:pPr>
-      <w:r>
-        <w:rPr>
-          <w:color w:val="0D0D0D" w:themeColor="text1" w:themeTint="F2"/>
-        </w:rPr>
+      </w:pPr>
+      <w:r>
         <w:continuationSeparator/>
       </w:r>
     </w:p>
@@ -1684,55 +1417,30 @@
 <w:ftr xmlns:wpc="http://schemas.microsoft.com/office/word/2010/wordprocessingCanvas" xmlns:cx="http://schemas.microsoft.com/office/drawing/2014/chartex" xmlns:cx1="http://schemas.microsoft.com/office/drawing/2015/9/8/chartex" xmlns:cx2="http://schemas.microsoft.com/office/drawing/2015/10/21/chartex" xmlns:cx3="http://schemas.microsoft.com/office/drawing/2016/5/9/chartex" xmlns:cx4="http://schemas.microsoft.com/office/drawing/2016/5/10/chartex" xmlns:cx5="http://schemas.microsoft.com/office/drawing/2016/5/11/chartex" xmlns:cx6="http://schemas.microsoft.com/office/drawing/2016/5/12/chartex" xmlns:cx7="http://schemas.microsoft.com/office/drawing/2016/5/13/chartex" xmlns:cx8="http://schemas.microsoft.com/office/drawing/2016/5/14/chartex" xmlns:mc="http://schemas.openxmlformats.org/markup-compatibility/2006" xmlns:aink="http://schemas.microsoft.com/office/drawing/2016/ink" xmlns:am3d="http://schemas.microsoft.com/office/drawing/2017/model3d" xmlns:o="urn:schemas-microsoft-com:office:office" xmlns:r="http://schemas.openxmlformats.org/officeDocument/2006/relationships" xmlns:m="http://schemas.openxmlformats.org/officeDocument/2006/math" xmlns:v="urn:schemas-microsoft-com:vml" xmlns:wp14="http://schemas.microsoft.com/office/word/2010/wordprocessingDrawing" xmlns:wp="http://schemas.openxmlformats.org/drawingml/2006/wordprocessingDrawing" xmlns:w10="urn:schemas-microsoft-com:office:word" xmlns:w="http://schemas.openxmlformats.org/wordprocessingml/2006/main" xmlns:w14="http://schemas.microsoft.com/office/word/2010/wordml" xmlns:w15="http://schemas.microsoft.com/office/word/2012/wordml" xmlns:w16cex="http://schemas.microsoft.com/office/word/2018/wordml/cex" xmlns:w16cid="http://schemas.microsoft.com/office/word/2016/wordml/cid" xmlns:w16="http://schemas.microsoft.com/office/word/2018/wordml" xmlns:w16se="http://schemas.microsoft.com/office/word/2015/wordml/symex" xmlns:wpg="http://schemas.microsoft.com/office/word/2010/wordprocessingGroup" xmlns:wpi="http://schemas.microsoft.com/office/word/2010/wordprocessingInk" xmlns:wne="http://schemas.microsoft.com/office/word/2006/wordml" xmlns:wps="http://schemas.microsoft.com/office/word/2010/wordprocessingShape" mc:Ignorable="w14 w15 w16se w16cid w16 w16cex wp14">
   <w:sdt>
     <w:sdtPr>
-      <w:rPr>
-        <w:color w:val="0D0D0D" w:themeColor="text1" w:themeTint="F2"/>
-      </w:rPr>
       <w:id w:val="7187519"/>
       <w:docPartObj>
         <w:docPartGallery w:val="AutoText"/>
       </w:docPartObj>
     </w:sdtPr>
-    <w:sdtEndPr>
-      <w:rPr>
-        <w:color w:val="0D0D0D" w:themeColor="text1" w:themeTint="F2"/>
-      </w:rPr>
-    </w:sdtEndPr>
+    <w:sdtEndPr/>
     <w:sdtContent>
       <w:p>
         <w:pPr>
           <w:pStyle w:val="Footer"/>
-          <w:rPr>
-            <w:color w:val="0D0D0D" w:themeColor="text1" w:themeTint="F2"/>
-          </w:rPr>
         </w:pPr>
         <w:r>
-          <w:rPr>
-            <w:color w:val="0D0D0D" w:themeColor="text1" w:themeTint="F2"/>
-          </w:rPr>
           <w:fldChar w:fldCharType="begin"/>
         </w:r>
         <w:r>
-          <w:rPr>
-            <w:color w:val="0D0D0D" w:themeColor="text1" w:themeTint="F2"/>
-          </w:rPr>
           <w:instrText xml:space="preserve"> PAGE   \* MERGEFORMAT </w:instrText>
         </w:r>
         <w:r>
-          <w:rPr>
-            <w:color w:val="0D0D0D" w:themeColor="text1" w:themeTint="F2"/>
-          </w:rPr>
           <w:fldChar w:fldCharType="separate"/>
         </w:r>
         <w:r>
-          <w:rPr>
-            <w:color w:val="0D0D0D" w:themeColor="text1" w:themeTint="F2"/>
-          </w:rPr>
           <w:t>2</w:t>
         </w:r>
         <w:r>
-          <w:rPr>
-            <w:color w:val="0D0D0D" w:themeColor="text1" w:themeTint="F2"/>
-          </w:rPr>
           <w:fldChar w:fldCharType="end"/>
         </w:r>
       </w:p>
@@ -1747,14 +1455,8 @@
     <w:p>
       <w:pPr>
         <w:spacing w:after="0" w:line="240" w:lineRule="auto"/>
-        <w:rPr>
-          <w:color w:val="0D0D0D" w:themeColor="text1" w:themeTint="F2"/>
-        </w:rPr>
-      </w:pPr>
-      <w:r>
-        <w:rPr>
-          <w:color w:val="0D0D0D" w:themeColor="text1" w:themeTint="F2"/>
-        </w:rPr>
+      </w:pPr>
+      <w:r>
         <w:separator/>
       </w:r>
     </w:p>
@@ -1763,14 +1465,8 @@
     <w:p>
       <w:pPr>
         <w:spacing w:after="0" w:line="240" w:lineRule="auto"/>
-        <w:rPr>
-          <w:color w:val="0D0D0D" w:themeColor="text1" w:themeTint="F2"/>
-        </w:rPr>
-      </w:pPr>
-      <w:r>
-        <w:rPr>
-          <w:color w:val="0D0D0D" w:themeColor="text1" w:themeTint="F2"/>
-        </w:rPr>
+      </w:pPr>
+      <w:r>
         <w:continuationSeparator/>
       </w:r>
     </w:p>
@@ -2358,59 +2054,35 @@
   <w:p>
     <w:pPr>
       <w:pStyle w:val="ContactInfo"/>
-      <w:rPr>
-        <w:color w:val="0D0D0D" w:themeColor="text1" w:themeTint="F2"/>
-      </w:rPr>
     </w:pPr>
     <w:proofErr w:type="spellStart"/>
     <w:r>
-      <w:rPr>
-        <w:color w:val="0D0D0D" w:themeColor="text1" w:themeTint="F2"/>
-      </w:rPr>
       <w:t>Dallu</w:t>
     </w:r>
     <w:proofErr w:type="spellEnd"/>
     <w:r>
-      <w:rPr>
-        <w:color w:val="0D0D0D" w:themeColor="text1" w:themeTint="F2"/>
-      </w:rPr>
       <w:t xml:space="preserve">, </w:t>
     </w:r>
     <w:proofErr w:type="spellStart"/>
     <w:r>
-      <w:rPr>
-        <w:color w:val="0D0D0D" w:themeColor="text1" w:themeTint="F2"/>
-      </w:rPr>
       <w:t>Chagal</w:t>
     </w:r>
     <w:proofErr w:type="spellEnd"/>
     <w:r>
-      <w:rPr>
-        <w:color w:val="0D0D0D" w:themeColor="text1" w:themeTint="F2"/>
-      </w:rPr>
       <w:t xml:space="preserve">, Ward No. 15, Kathmandu, Nepal </w:t>
     </w:r>
   </w:p>
   <w:p>
     <w:pPr>
       <w:pStyle w:val="ContactInfo"/>
-      <w:rPr>
-        <w:color w:val="0D0D0D" w:themeColor="text1" w:themeTint="F2"/>
-      </w:rPr>
     </w:pPr>
     <w:r>
-      <w:rPr>
-        <w:color w:val="0D0D0D" w:themeColor="text1" w:themeTint="F2"/>
-      </w:rPr>
       <w:t>9849578188/sajina.dongol@gmail.com</w:t>
     </w:r>
   </w:p>
   <w:p>
     <w:pPr>
       <w:pStyle w:val="ContactInfo"/>
-      <w:rPr>
-        <w:color w:val="0D0D0D" w:themeColor="text1" w:themeTint="F2"/>
-      </w:rPr>
     </w:pPr>
   </w:p>
 </w:hdr>
@@ -2719,50 +2391,29 @@
   <w:p>
     <w:pPr>
       <w:pStyle w:val="ContactInfo"/>
-      <w:rPr>
-        <w:color w:val="0D0D0D" w:themeColor="text1" w:themeTint="F2"/>
-      </w:rPr>
     </w:pPr>
     <w:proofErr w:type="spellStart"/>
     <w:r>
-      <w:rPr>
-        <w:color w:val="0D0D0D" w:themeColor="text1" w:themeTint="F2"/>
-      </w:rPr>
       <w:t>Dallu</w:t>
     </w:r>
     <w:proofErr w:type="spellEnd"/>
     <w:r>
-      <w:rPr>
-        <w:color w:val="0D0D0D" w:themeColor="text1" w:themeTint="F2"/>
-      </w:rPr>
       <w:t xml:space="preserve">, </w:t>
     </w:r>
     <w:proofErr w:type="spellStart"/>
     <w:r>
-      <w:rPr>
-        <w:color w:val="0D0D0D" w:themeColor="text1" w:themeTint="F2"/>
-      </w:rPr>
       <w:t>Chagal</w:t>
     </w:r>
     <w:proofErr w:type="spellEnd"/>
     <w:r>
-      <w:rPr>
-        <w:color w:val="0D0D0D" w:themeColor="text1" w:themeTint="F2"/>
-      </w:rPr>
       <w:t xml:space="preserve">, Ward No. 15, Kathmandu, Nepal </w:t>
     </w:r>
   </w:p>
   <w:p>
     <w:pPr>
       <w:pStyle w:val="ContactInfo"/>
-      <w:rPr>
-        <w:color w:val="0D0D0D" w:themeColor="text1" w:themeTint="F2"/>
-      </w:rPr>
     </w:pPr>
     <w:r>
-      <w:rPr>
-        <w:color w:val="0D0D0D" w:themeColor="text1" w:themeTint="F2"/>
-      </w:rPr>
       <w:t>9849578188/sajina.dongol@gmail.com</w:t>
     </w:r>
   </w:p>
@@ -3260,6 +2911,345 @@
     </w:lvl>
   </w:abstractNum>
   <w:abstractNum w:abstractNumId="4" w15:restartNumberingAfterBreak="0">
+    <w:nsid w:val="1AC64675"/>
+    <w:multiLevelType w:val="hybridMultilevel"/>
+    <w:tmpl w:val="88584330"/>
+    <w:lvl w:ilvl="0" w:tplc="04090001">
+      <w:start w:val="1"/>
+      <w:numFmt w:val="bullet"/>
+      <w:lvlText w:val=""/>
+      <w:lvlJc w:val="left"/>
+      <w:pPr>
+        <w:ind w:left="720" w:hanging="360"/>
+      </w:pPr>
+      <w:rPr>
+        <w:rFonts w:ascii="Symbol" w:hAnsi="Symbol" w:hint="default"/>
+      </w:rPr>
+    </w:lvl>
+    <w:lvl w:ilvl="1" w:tplc="04090003" w:tentative="1">
+      <w:start w:val="1"/>
+      <w:numFmt w:val="bullet"/>
+      <w:lvlText w:val="o"/>
+      <w:lvlJc w:val="left"/>
+      <w:pPr>
+        <w:ind w:left="1440" w:hanging="360"/>
+      </w:pPr>
+      <w:rPr>
+        <w:rFonts w:ascii="Courier New" w:hAnsi="Courier New" w:cs="Courier New" w:hint="default"/>
+      </w:rPr>
+    </w:lvl>
+    <w:lvl w:ilvl="2" w:tplc="04090005" w:tentative="1">
+      <w:start w:val="1"/>
+      <w:numFmt w:val="bullet"/>
+      <w:lvlText w:val=""/>
+      <w:lvlJc w:val="left"/>
+      <w:pPr>
+        <w:ind w:left="2160" w:hanging="360"/>
+      </w:pPr>
+      <w:rPr>
+        <w:rFonts w:ascii="Wingdings" w:hAnsi="Wingdings" w:hint="default"/>
+      </w:rPr>
+    </w:lvl>
+    <w:lvl w:ilvl="3" w:tplc="04090001" w:tentative="1">
+      <w:start w:val="1"/>
+      <w:numFmt w:val="bullet"/>
+      <w:lvlText w:val=""/>
+      <w:lvlJc w:val="left"/>
+      <w:pPr>
+        <w:ind w:left="2880" w:hanging="360"/>
+      </w:pPr>
+      <w:rPr>
+        <w:rFonts w:ascii="Symbol" w:hAnsi="Symbol" w:hint="default"/>
+      </w:rPr>
+    </w:lvl>
+    <w:lvl w:ilvl="4" w:tplc="04090003" w:tentative="1">
+      <w:start w:val="1"/>
+      <w:numFmt w:val="bullet"/>
+      <w:lvlText w:val="o"/>
+      <w:lvlJc w:val="left"/>
+      <w:pPr>
+        <w:ind w:left="3600" w:hanging="360"/>
+      </w:pPr>
+      <w:rPr>
+        <w:rFonts w:ascii="Courier New" w:hAnsi="Courier New" w:cs="Courier New" w:hint="default"/>
+      </w:rPr>
+    </w:lvl>
+    <w:lvl w:ilvl="5" w:tplc="04090005" w:tentative="1">
+      <w:start w:val="1"/>
+      <w:numFmt w:val="bullet"/>
+      <w:lvlText w:val=""/>
+      <w:lvlJc w:val="left"/>
+      <w:pPr>
+        <w:ind w:left="4320" w:hanging="360"/>
+      </w:pPr>
+      <w:rPr>
+        <w:rFonts w:ascii="Wingdings" w:hAnsi="Wingdings" w:hint="default"/>
+      </w:rPr>
+    </w:lvl>
+    <w:lvl w:ilvl="6" w:tplc="04090001" w:tentative="1">
+      <w:start w:val="1"/>
+      <w:numFmt w:val="bullet"/>
+      <w:lvlText w:val=""/>
+      <w:lvlJc w:val="left"/>
+      <w:pPr>
+        <w:ind w:left="5040" w:hanging="360"/>
+      </w:pPr>
+      <w:rPr>
+        <w:rFonts w:ascii="Symbol" w:hAnsi="Symbol" w:hint="default"/>
+      </w:rPr>
+    </w:lvl>
+    <w:lvl w:ilvl="7" w:tplc="04090003" w:tentative="1">
+      <w:start w:val="1"/>
+      <w:numFmt w:val="bullet"/>
+      <w:lvlText w:val="o"/>
+      <w:lvlJc w:val="left"/>
+      <w:pPr>
+        <w:ind w:left="5760" w:hanging="360"/>
+      </w:pPr>
+      <w:rPr>
+        <w:rFonts w:ascii="Courier New" w:hAnsi="Courier New" w:cs="Courier New" w:hint="default"/>
+      </w:rPr>
+    </w:lvl>
+    <w:lvl w:ilvl="8" w:tplc="04090005" w:tentative="1">
+      <w:start w:val="1"/>
+      <w:numFmt w:val="bullet"/>
+      <w:lvlText w:val=""/>
+      <w:lvlJc w:val="left"/>
+      <w:pPr>
+        <w:ind w:left="6480" w:hanging="360"/>
+      </w:pPr>
+      <w:rPr>
+        <w:rFonts w:ascii="Wingdings" w:hAnsi="Wingdings" w:hint="default"/>
+      </w:rPr>
+    </w:lvl>
+  </w:abstractNum>
+  <w:abstractNum w:abstractNumId="5" w15:restartNumberingAfterBreak="0">
+    <w:nsid w:val="2A372976"/>
+    <w:multiLevelType w:val="hybridMultilevel"/>
+    <w:tmpl w:val="7B68AA84"/>
+    <w:lvl w:ilvl="0" w:tplc="04090001">
+      <w:start w:val="1"/>
+      <w:numFmt w:val="bullet"/>
+      <w:lvlText w:val=""/>
+      <w:lvlJc w:val="left"/>
+      <w:pPr>
+        <w:ind w:left="720" w:hanging="360"/>
+      </w:pPr>
+      <w:rPr>
+        <w:rFonts w:ascii="Symbol" w:hAnsi="Symbol" w:hint="default"/>
+      </w:rPr>
+    </w:lvl>
+    <w:lvl w:ilvl="1" w:tplc="04090003" w:tentative="1">
+      <w:start w:val="1"/>
+      <w:numFmt w:val="bullet"/>
+      <w:lvlText w:val="o"/>
+      <w:lvlJc w:val="left"/>
+      <w:pPr>
+        <w:ind w:left="1440" w:hanging="360"/>
+      </w:pPr>
+      <w:rPr>
+        <w:rFonts w:ascii="Courier New" w:hAnsi="Courier New" w:cs="Courier New" w:hint="default"/>
+      </w:rPr>
+    </w:lvl>
+    <w:lvl w:ilvl="2" w:tplc="04090005" w:tentative="1">
+      <w:start w:val="1"/>
+      <w:numFmt w:val="bullet"/>
+      <w:lvlText w:val=""/>
+      <w:lvlJc w:val="left"/>
+      <w:pPr>
+        <w:ind w:left="2160" w:hanging="360"/>
+      </w:pPr>
+      <w:rPr>
+        <w:rFonts w:ascii="Wingdings" w:hAnsi="Wingdings" w:hint="default"/>
+      </w:rPr>
+    </w:lvl>
+    <w:lvl w:ilvl="3" w:tplc="04090001" w:tentative="1">
+      <w:start w:val="1"/>
+      <w:numFmt w:val="bullet"/>
+      <w:lvlText w:val=""/>
+      <w:lvlJc w:val="left"/>
+      <w:pPr>
+        <w:ind w:left="2880" w:hanging="360"/>
+      </w:pPr>
+      <w:rPr>
+        <w:rFonts w:ascii="Symbol" w:hAnsi="Symbol" w:hint="default"/>
+      </w:rPr>
+    </w:lvl>
+    <w:lvl w:ilvl="4" w:tplc="04090003" w:tentative="1">
+      <w:start w:val="1"/>
+      <w:numFmt w:val="bullet"/>
+      <w:lvlText w:val="o"/>
+      <w:lvlJc w:val="left"/>
+      <w:pPr>
+        <w:ind w:left="3600" w:hanging="360"/>
+      </w:pPr>
+      <w:rPr>
+        <w:rFonts w:ascii="Courier New" w:hAnsi="Courier New" w:cs="Courier New" w:hint="default"/>
+      </w:rPr>
+    </w:lvl>
+    <w:lvl w:ilvl="5" w:tplc="04090005" w:tentative="1">
+      <w:start w:val="1"/>
+      <w:numFmt w:val="bullet"/>
+      <w:lvlText w:val=""/>
+      <w:lvlJc w:val="left"/>
+      <w:pPr>
+        <w:ind w:left="4320" w:hanging="360"/>
+      </w:pPr>
+      <w:rPr>
+        <w:rFonts w:ascii="Wingdings" w:hAnsi="Wingdings" w:hint="default"/>
+      </w:rPr>
+    </w:lvl>
+    <w:lvl w:ilvl="6" w:tplc="04090001" w:tentative="1">
+      <w:start w:val="1"/>
+      <w:numFmt w:val="bullet"/>
+      <w:lvlText w:val=""/>
+      <w:lvlJc w:val="left"/>
+      <w:pPr>
+        <w:ind w:left="5040" w:hanging="360"/>
+      </w:pPr>
+      <w:rPr>
+        <w:rFonts w:ascii="Symbol" w:hAnsi="Symbol" w:hint="default"/>
+      </w:rPr>
+    </w:lvl>
+    <w:lvl w:ilvl="7" w:tplc="04090003" w:tentative="1">
+      <w:start w:val="1"/>
+      <w:numFmt w:val="bullet"/>
+      <w:lvlText w:val="o"/>
+      <w:lvlJc w:val="left"/>
+      <w:pPr>
+        <w:ind w:left="5760" w:hanging="360"/>
+      </w:pPr>
+      <w:rPr>
+        <w:rFonts w:ascii="Courier New" w:hAnsi="Courier New" w:cs="Courier New" w:hint="default"/>
+      </w:rPr>
+    </w:lvl>
+    <w:lvl w:ilvl="8" w:tplc="04090005" w:tentative="1">
+      <w:start w:val="1"/>
+      <w:numFmt w:val="bullet"/>
+      <w:lvlText w:val=""/>
+      <w:lvlJc w:val="left"/>
+      <w:pPr>
+        <w:ind w:left="6480" w:hanging="360"/>
+      </w:pPr>
+      <w:rPr>
+        <w:rFonts w:ascii="Wingdings" w:hAnsi="Wingdings" w:hint="default"/>
+      </w:rPr>
+    </w:lvl>
+  </w:abstractNum>
+  <w:abstractNum w:abstractNumId="6" w15:restartNumberingAfterBreak="0">
+    <w:nsid w:val="655C3C65"/>
+    <w:multiLevelType w:val="hybridMultilevel"/>
+    <w:tmpl w:val="613EFAB4"/>
+    <w:lvl w:ilvl="0" w:tplc="04090001">
+      <w:start w:val="1"/>
+      <w:numFmt w:val="bullet"/>
+      <w:lvlText w:val=""/>
+      <w:lvlJc w:val="left"/>
+      <w:pPr>
+        <w:ind w:left="720" w:hanging="360"/>
+      </w:pPr>
+      <w:rPr>
+        <w:rFonts w:ascii="Symbol" w:hAnsi="Symbol" w:hint="default"/>
+      </w:rPr>
+    </w:lvl>
+    <w:lvl w:ilvl="1" w:tplc="04090003" w:tentative="1">
+      <w:start w:val="1"/>
+      <w:numFmt w:val="bullet"/>
+      <w:lvlText w:val="o"/>
+      <w:lvlJc w:val="left"/>
+      <w:pPr>
+        <w:ind w:left="1440" w:hanging="360"/>
+      </w:pPr>
+      <w:rPr>
+        <w:rFonts w:ascii="Courier New" w:hAnsi="Courier New" w:cs="Courier New" w:hint="default"/>
+      </w:rPr>
+    </w:lvl>
+    <w:lvl w:ilvl="2" w:tplc="04090005" w:tentative="1">
+      <w:start w:val="1"/>
+      <w:numFmt w:val="bullet"/>
+      <w:lvlText w:val=""/>
+      <w:lvlJc w:val="left"/>
+      <w:pPr>
+        <w:ind w:left="2160" w:hanging="360"/>
+      </w:pPr>
+      <w:rPr>
+        <w:rFonts w:ascii="Wingdings" w:hAnsi="Wingdings" w:hint="default"/>
+      </w:rPr>
+    </w:lvl>
+    <w:lvl w:ilvl="3" w:tplc="04090001" w:tentative="1">
+      <w:start w:val="1"/>
+      <w:numFmt w:val="bullet"/>
+      <w:lvlText w:val=""/>
+      <w:lvlJc w:val="left"/>
+      <w:pPr>
+        <w:ind w:left="2880" w:hanging="360"/>
+      </w:pPr>
+      <w:rPr>
+        <w:rFonts w:ascii="Symbol" w:hAnsi="Symbol" w:hint="default"/>
+      </w:rPr>
+    </w:lvl>
+    <w:lvl w:ilvl="4" w:tplc="04090003" w:tentative="1">
+      <w:start w:val="1"/>
+      <w:numFmt w:val="bullet"/>
+      <w:lvlText w:val="o"/>
+      <w:lvlJc w:val="left"/>
+      <w:pPr>
+        <w:ind w:left="3600" w:hanging="360"/>
+      </w:pPr>
+      <w:rPr>
+        <w:rFonts w:ascii="Courier New" w:hAnsi="Courier New" w:cs="Courier New" w:hint="default"/>
+      </w:rPr>
+    </w:lvl>
+    <w:lvl w:ilvl="5" w:tplc="04090005" w:tentative="1">
+      <w:start w:val="1"/>
+      <w:numFmt w:val="bullet"/>
+      <w:lvlText w:val=""/>
+      <w:lvlJc w:val="left"/>
+      <w:pPr>
+        <w:ind w:left="4320" w:hanging="360"/>
+      </w:pPr>
+      <w:rPr>
+        <w:rFonts w:ascii="Wingdings" w:hAnsi="Wingdings" w:hint="default"/>
+      </w:rPr>
+    </w:lvl>
+    <w:lvl w:ilvl="6" w:tplc="04090001" w:tentative="1">
+      <w:start w:val="1"/>
+      <w:numFmt w:val="bullet"/>
+      <w:lvlText w:val=""/>
+      <w:lvlJc w:val="left"/>
+      <w:pPr>
+        <w:ind w:left="5040" w:hanging="360"/>
+      </w:pPr>
+      <w:rPr>
+        <w:rFonts w:ascii="Symbol" w:hAnsi="Symbol" w:hint="default"/>
+      </w:rPr>
+    </w:lvl>
+    <w:lvl w:ilvl="7" w:tplc="04090003" w:tentative="1">
+      <w:start w:val="1"/>
+      <w:numFmt w:val="bullet"/>
+      <w:lvlText w:val="o"/>
+      <w:lvlJc w:val="left"/>
+      <w:pPr>
+        <w:ind w:left="5760" w:hanging="360"/>
+      </w:pPr>
+      <w:rPr>
+        <w:rFonts w:ascii="Courier New" w:hAnsi="Courier New" w:cs="Courier New" w:hint="default"/>
+      </w:rPr>
+    </w:lvl>
+    <w:lvl w:ilvl="8" w:tplc="04090005" w:tentative="1">
+      <w:start w:val="1"/>
+      <w:numFmt w:val="bullet"/>
+      <w:lvlText w:val=""/>
+      <w:lvlJc w:val="left"/>
+      <w:pPr>
+        <w:ind w:left="6480" w:hanging="360"/>
+      </w:pPr>
+      <w:rPr>
+        <w:rFonts w:ascii="Wingdings" w:hAnsi="Wingdings" w:hint="default"/>
+      </w:rPr>
+    </w:lvl>
+  </w:abstractNum>
+  <w:abstractNum w:abstractNumId="7" w15:restartNumberingAfterBreak="0">
     <w:nsid w:val="79B866EC"/>
     <w:multiLevelType w:val="multilevel"/>
     <w:tmpl w:val="79B866EC"/>
@@ -3415,13 +3405,22 @@
     <w:abstractNumId w:val="2"/>
   </w:num>
   <w:num w:numId="3">
-    <w:abstractNumId w:val="4"/>
+    <w:abstractNumId w:val="7"/>
   </w:num>
   <w:num w:numId="4">
     <w:abstractNumId w:val="1"/>
   </w:num>
   <w:num w:numId="5">
     <w:abstractNumId w:val="3"/>
+  </w:num>
+  <w:num w:numId="6">
+    <w:abstractNumId w:val="6"/>
+  </w:num>
+  <w:num w:numId="7">
+    <w:abstractNumId w:val="5"/>
+  </w:num>
+  <w:num w:numId="8">
+    <w:abstractNumId w:val="4"/>
   </w:num>
 </w:numbering>
 </file>
@@ -3846,7 +3845,6 @@
     <w:rPr>
       <w:rFonts w:asciiTheme="majorHAnsi" w:eastAsiaTheme="majorEastAsia" w:hAnsiTheme="majorHAnsi" w:cstheme="majorBidi"/>
       <w:b/>
-      <w:color w:val="0D0D0D" w:themeColor="text1" w:themeTint="F2"/>
       <w:sz w:val="26"/>
       <w:szCs w:val="32"/>
     </w:rPr>
@@ -3867,7 +3865,7 @@
     </w:pPr>
     <w:rPr>
       <w:rFonts w:asciiTheme="majorHAnsi" w:eastAsiaTheme="majorEastAsia" w:hAnsiTheme="majorHAnsi" w:cstheme="majorBidi"/>
-      <w:color w:val="365F91" w:themeColor="accent1" w:themeShade="BF"/>
+      <w:color w:val="4F81BD" w:themeColor="accent1"/>
       <w:sz w:val="24"/>
       <w:szCs w:val="26"/>
       <w14:textFill>
@@ -3920,7 +3918,6 @@
     </w:pPr>
     <w:rPr>
       <w:rFonts w:ascii="Tahoma" w:hAnsi="Tahoma" w:cs="Tahoma"/>
-      <w:color w:val="0D0D0D" w:themeColor="text1" w:themeTint="F2"/>
       <w:sz w:val="16"/>
       <w:szCs w:val="16"/>
     </w:rPr>
@@ -3935,9 +3932,6 @@
       <w:spacing w:line="240" w:lineRule="auto"/>
       <w:jc w:val="right"/>
     </w:pPr>
-    <w:rPr>
-      <w:color w:val="0D0D0D" w:themeColor="text1" w:themeTint="F2"/>
-    </w:rPr>
   </w:style>
   <w:style w:type="paragraph" w:styleId="Header">
     <w:name w:val="header"/>
@@ -3948,9 +3942,6 @@
     <w:pPr>
       <w:spacing w:line="240" w:lineRule="auto"/>
     </w:pPr>
-    <w:rPr>
-      <w:color w:val="0D0D0D" w:themeColor="text1" w:themeTint="F2"/>
-    </w:rPr>
   </w:style>
   <w:style w:type="paragraph" w:styleId="Title">
     <w:name w:val="Title"/>
@@ -3967,7 +3958,7 @@
     <w:rPr>
       <w:rFonts w:asciiTheme="majorHAnsi" w:eastAsiaTheme="majorEastAsia" w:hAnsiTheme="majorHAnsi" w:cstheme="majorBidi"/>
       <w:b/>
-      <w:color w:val="984806" w:themeColor="accent6" w:themeShade="80"/>
+      <w:color w:val="F79646" w:themeColor="accent6"/>
       <w:kern w:val="28"/>
       <w:sz w:val="32"/>
       <w:szCs w:val="56"/>
@@ -4106,9 +4097,6 @@
       <w:ind w:left="720"/>
       <w:contextualSpacing/>
     </w:pPr>
-    <w:rPr>
-      <w:color w:val="0D0D0D" w:themeColor="text1" w:themeTint="F2"/>
-    </w:rPr>
   </w:style>
 </w:styles>
 </file>
@@ -4313,10 +4301,11 @@
   <w:rsids>
     <w:rsidRoot w:val="00487F74"/>
     <w:rsid w:val="001E79C3"/>
+    <w:rsid w:val="00336823"/>
     <w:rsid w:val="00487F74"/>
+    <w:rsid w:val="005D5D6A"/>
     <w:rsid w:val="00735F44"/>
     <w:rsid w:val="00A51A7D"/>
-    <w:rsid w:val="00AC4EB6"/>
   </w:rsids>
   <m:mathPr>
     <m:mathFont m:val="Cambria Math"/>

</xml_diff>